<commit_message>
task 2 - update write up
</commit_message>
<xml_diff>
--- a/task-2/Task2.docx
+++ b/task-2/Task2.docx
@@ -10,15 +10,7 @@
     <w:p/>
     <w:p>
       <w:r>
-        <w:t xml:space="preserve">This task uses Latin hypercube sampling </w:t>
-      </w:r>
-      <w:proofErr w:type="gramStart"/>
-      <w:r>
-        <w:t>in order to</w:t>
-      </w:r>
-      <w:proofErr w:type="gramEnd"/>
-      <w:r>
-        <w:t xml:space="preserve"> model the given system of equations in </w:t>
+        <w:t xml:space="preserve">This task uses Latin hypercube sampling in order to model the given system of equations in </w:t>
       </w:r>
       <w:r>
         <w:t>three-dimensional</w:t>
@@ -857,15 +849,7 @@
         <w:t xml:space="preserve">This function </w:t>
       </w:r>
       <w:r>
-        <w:t xml:space="preserve">takes the arguments </w:t>
-      </w:r>
-      <w:proofErr w:type="spellStart"/>
-      <w:r>
-        <w:t>tspan</w:t>
-      </w:r>
-      <w:proofErr w:type="spellEnd"/>
-      <w:r>
-        <w:t xml:space="preserve">, </w:t>
+        <w:t xml:space="preserve">takes the arguments tspan, </w:t>
       </w:r>
       <m:oMath>
         <m:sSub>
@@ -1318,15 +1302,7 @@
     <w:p/>
     <w:p>
       <w:r>
-        <w:t>To plot the data generated, 100 samples were generated and concatenated with the column vector from the “</w:t>
-      </w:r>
-      <w:proofErr w:type="spellStart"/>
-      <w:r>
-        <w:t>lhs_system</w:t>
-      </w:r>
-      <w:proofErr w:type="spellEnd"/>
-      <w:r>
-        <w:t>” function.</w:t>
+        <w:t>To plot the data generated, 100 samples were generated and concatenated with the column vector from the “lhs_system” function.</w:t>
       </w:r>
       <w:r>
         <w:t xml:space="preserve"> This was then used with the scatter3 function to generate visualisations of the data.</w:t>

</xml_diff>

<commit_message>
task 2 - task 1 comparison
</commit_message>
<xml_diff>
--- a/task-2/Task2.docx
+++ b/task-2/Task2.docx
@@ -10,7 +10,15 @@
     <w:p/>
     <w:p>
       <w:r>
-        <w:t xml:space="preserve">This task uses Latin hypercube sampling in order to model the given system of equations in </w:t>
+        <w:t xml:space="preserve">This task uses Latin hypercube sampling </w:t>
+      </w:r>
+      <w:proofErr w:type="gramStart"/>
+      <w:r>
+        <w:t>in order to</w:t>
+      </w:r>
+      <w:proofErr w:type="gramEnd"/>
+      <w:r>
+        <w:t xml:space="preserve"> model the given system of equations in </w:t>
       </w:r>
       <w:r>
         <w:t>three-dimensional</w:t>
@@ -514,7 +522,15 @@
     <w:p/>
     <w:p>
       <w:r>
-        <w:t>Samples are generated using the Latin hypercube function defined in the script “lhs_impl.m”.</w:t>
+        <w:t>Samples are generated using the Latin hypercube function defined in the script “</w:t>
+      </w:r>
+      <w:proofErr w:type="spellStart"/>
+      <w:r>
+        <w:t>lhs_impl.m</w:t>
+      </w:r>
+      <w:proofErr w:type="spellEnd"/>
+      <w:r>
+        <w:t>”.</w:t>
       </w:r>
       <w:r>
         <w:t xml:space="preserve"> </w:t>
@@ -660,7 +676,23 @@
         <w:t xml:space="preserve"> </w:t>
       </w:r>
       <w:r>
-        <w:t xml:space="preserve">This is done in the function “lhs_system” which has been defined in the script “lhs_system.m”. </w:t>
+        <w:t>This is done in the function “</w:t>
+      </w:r>
+      <w:proofErr w:type="spellStart"/>
+      <w:r>
+        <w:t>lhs_system</w:t>
+      </w:r>
+      <w:proofErr w:type="spellEnd"/>
+      <w:r>
+        <w:t>” which has been defined in the script “</w:t>
+      </w:r>
+      <w:proofErr w:type="spellStart"/>
+      <w:r>
+        <w:t>lhs_system.m</w:t>
+      </w:r>
+      <w:proofErr w:type="spellEnd"/>
+      <w:r>
+        <w:t xml:space="preserve">”. </w:t>
       </w:r>
       <w:r>
         <w:t xml:space="preserve">This function takes the tolerance, time, a row vector containing the values for </w:t>
@@ -840,7 +872,15 @@
         <w:t xml:space="preserve"> </w:t>
       </w:r>
       <w:r>
-        <w:t>The function used is the “model” function defined in the script “lhs_system.m”</w:t>
+        <w:t>The function used is the “model” function defined in the script “</w:t>
+      </w:r>
+      <w:proofErr w:type="spellStart"/>
+      <w:r>
+        <w:t>lhs_system.m</w:t>
+      </w:r>
+      <w:proofErr w:type="spellEnd"/>
+      <w:r>
+        <w:t>”</w:t>
       </w:r>
       <w:r>
         <w:t xml:space="preserve">. </w:t>
@@ -849,7 +889,15 @@
         <w:t xml:space="preserve">This function </w:t>
       </w:r>
       <w:r>
-        <w:t xml:space="preserve">takes the arguments tspan, </w:t>
+        <w:t xml:space="preserve">takes the arguments </w:t>
+      </w:r>
+      <w:proofErr w:type="spellStart"/>
+      <w:r>
+        <w:t>tspan</w:t>
+      </w:r>
+      <w:proofErr w:type="spellEnd"/>
+      <w:r>
+        <w:t xml:space="preserve">, </w:t>
       </w:r>
       <m:oMath>
         <m:sSub>
@@ -1302,7 +1350,15 @@
     <w:p/>
     <w:p>
       <w:r>
-        <w:t>To plot the data generated, 100 samples were generated and concatenated with the column vector from the “lhs_system” function.</w:t>
+        <w:t>To plot the data generated, 100 samples were generated and concatenated with the column vector from the “</w:t>
+      </w:r>
+      <w:proofErr w:type="spellStart"/>
+      <w:r>
+        <w:t>lhs_system</w:t>
+      </w:r>
+      <w:proofErr w:type="spellEnd"/>
+      <w:r>
+        <w:t>” function.</w:t>
       </w:r>
       <w:r>
         <w:t xml:space="preserve"> This was then used with the scatter3 function to generate visualisations of the data.</w:t>
@@ -1672,7 +1728,13 @@
         <w:t xml:space="preserve">, </w:t>
       </w:r>
       <w:r>
-        <w:t>the number of unsuccessful populations also increase.</w:t>
+        <w:t>the number of unsuccessful populations also increas</w:t>
+      </w:r>
+      <w:r>
+        <w:t xml:space="preserve">es. </w:t>
+      </w:r>
+      <w:r>
+        <w:t>This is also true for the rate of food decay</w:t>
       </w:r>
       <w:r>
         <w:t>.</w:t>
@@ -1725,6 +1787,50 @@
             </a:graphic>
           </wp:inline>
         </w:drawing>
+      </w:r>
+    </w:p>
+    <w:p/>
+    <w:p>
+      <w:r>
+        <w:t xml:space="preserve">In comparison to task 1, </w:t>
+      </w:r>
+      <w:r>
+        <w:t xml:space="preserve">the results of the Latin hypercube </w:t>
+      </w:r>
+      <w:r>
+        <w:t>modelling correspond</w:t>
+      </w:r>
+      <w:r>
+        <w:t xml:space="preserve"> with those of task 1. </w:t>
+      </w:r>
+      <w:r>
+        <w:t>The relationships between food growth</w:t>
+      </w:r>
+      <w:r>
+        <w:t xml:space="preserve">, food decay and food consumption. </w:t>
+      </w:r>
+      <w:r>
+        <w:t xml:space="preserve">In task 1, the relationship between food decay and food growth </w:t>
+      </w:r>
+      <w:r>
+        <w:t xml:space="preserve">is the same as the results in task 2. </w:t>
+      </w:r>
+      <w:r>
+        <w:t>When</w:t>
+      </w:r>
+      <w:r>
+        <w:t xml:space="preserve"> food decay increases, the number of unsuccessful populations decreases.</w:t>
+      </w:r>
+    </w:p>
+    <w:p>
+      <w:r>
+        <w:t xml:space="preserve">This is also true for increases in food consumption. </w:t>
+      </w:r>
+      <w:r>
+        <w:t xml:space="preserve">This can be observed in the k3, k5 Latin hypercube figure where a defined boundary is shown between the successful and unsuccessful populations. </w:t>
+      </w:r>
+      <w:r>
+        <w:t>As such the results of task 2 confirm the results and the expected behaviour of the system in task 1.</w:t>
       </w:r>
     </w:p>
     <w:sectPr>

</xml_diff>

<commit_message>
task 2 - update figures
</commit_message>
<xml_diff>
--- a/task-2/Task2.docx
+++ b/task-2/Task2.docx
@@ -10,15 +10,7 @@
     <w:p/>
     <w:p>
       <w:r>
-        <w:t xml:space="preserve">This task uses Latin hypercube sampling </w:t>
-      </w:r>
-      <w:proofErr w:type="gramStart"/>
-      <w:r>
-        <w:t>in order to</w:t>
-      </w:r>
-      <w:proofErr w:type="gramEnd"/>
-      <w:r>
-        <w:t xml:space="preserve"> model the given system of equations in </w:t>
+        <w:t xml:space="preserve">This task uses Latin hypercube sampling in order to model the given system of equations in </w:t>
       </w:r>
       <w:r>
         <w:t>three-dimensional</w:t>
@@ -44,11 +36,19 @@
           </m:sSubPr>
           <m:e>
             <m:r>
+              <m:rPr>
+                <m:sty m:val="p"/>
+              </m:rPr>
               <w:rPr>
                 <w:rFonts w:ascii="Cambria Math" w:hAnsi="Cambria Math"/>
               </w:rPr>
               <m:t>k</m:t>
             </m:r>
+            <m:ctrlPr>
+              <w:rPr>
+                <w:rFonts w:ascii="Cambria Math" w:hAnsi="Cambria Math"/>
+              </w:rPr>
+            </m:ctrlPr>
           </m:e>
           <m:sub>
             <m:r>
@@ -75,11 +75,19 @@
           </m:sSubPr>
           <m:e>
             <m:r>
+              <m:rPr>
+                <m:sty m:val="p"/>
+              </m:rPr>
               <w:rPr>
                 <w:rFonts w:ascii="Cambria Math" w:hAnsi="Cambria Math"/>
               </w:rPr>
               <m:t>k</m:t>
             </m:r>
+            <m:ctrlPr>
+              <w:rPr>
+                <w:rFonts w:ascii="Cambria Math" w:hAnsi="Cambria Math"/>
+              </w:rPr>
+            </m:ctrlPr>
           </m:e>
           <m:sub>
             <m:r>
@@ -148,11 +156,19 @@
           </m:sSubPr>
           <m:e>
             <m:r>
+              <m:rPr>
+                <m:sty m:val="p"/>
+              </m:rPr>
               <w:rPr>
                 <w:rFonts w:ascii="Cambria Math" w:hAnsi="Cambria Math"/>
               </w:rPr>
               <m:t>k</m:t>
             </m:r>
+            <m:ctrlPr>
+              <w:rPr>
+                <w:rFonts w:ascii="Cambria Math" w:hAnsi="Cambria Math"/>
+              </w:rPr>
+            </m:ctrlPr>
           </m:e>
           <m:sub>
             <m:r>
@@ -167,7 +183,7 @@
           <w:rPr>
             <w:rFonts w:ascii="Cambria Math" w:hAnsi="Cambria Math"/>
           </w:rPr>
-          <m:t xml:space="preserve"> = 1</m:t>
+          <m:t> = 1</m:t>
         </m:r>
       </m:oMath>
       <w:r>
@@ -185,11 +201,19 @@
           </m:sSubPr>
           <m:e>
             <m:r>
+              <m:rPr>
+                <m:sty m:val="p"/>
+              </m:rPr>
               <w:rPr>
                 <w:rFonts w:ascii="Cambria Math" w:hAnsi="Cambria Math"/>
               </w:rPr>
               <m:t>k</m:t>
             </m:r>
+            <m:ctrlPr>
+              <w:rPr>
+                <w:rFonts w:ascii="Cambria Math" w:hAnsi="Cambria Math"/>
+              </w:rPr>
+            </m:ctrlPr>
           </m:e>
           <m:sub>
             <m:r>
@@ -204,7 +228,7 @@
           <w:rPr>
             <w:rFonts w:ascii="Cambria Math" w:hAnsi="Cambria Math"/>
           </w:rPr>
-          <m:t xml:space="preserve"> = 2</m:t>
+          <m:t> = 2</m:t>
         </m:r>
       </m:oMath>
       <w:r>
@@ -259,11 +283,19 @@
           </m:sSubPr>
           <m:e>
             <m:r>
+              <m:rPr>
+                <m:sty m:val="p"/>
+              </m:rPr>
               <w:rPr>
                 <w:rFonts w:ascii="Cambria Math" w:hAnsi="Cambria Math"/>
               </w:rPr>
               <m:t>X</m:t>
             </m:r>
+            <m:ctrlPr>
+              <w:rPr>
+                <w:rFonts w:ascii="Cambria Math" w:hAnsi="Cambria Math"/>
+              </w:rPr>
+            </m:ctrlPr>
           </m:e>
           <m:sub>
             <m:r>
@@ -271,6 +303,69 @@
                 <w:rFonts w:ascii="Cambria Math" w:hAnsi="Cambria Math"/>
               </w:rPr>
               <m:t>1</m:t>
+            </m:r>
+          </m:sub>
+        </m:sSub>
+        <m:r>
+          <m:rPr>
+            <m:sty m:val="p"/>
+          </m:rPr>
+          <w:rPr>
+            <w:rFonts w:ascii="Cambria Math" w:hAnsi="Cambria Math"/>
+          </w:rPr>
+          <m:t>→</m:t>
+        </m:r>
+        <m:r>
+          <w:rPr>
+            <w:rFonts w:ascii="Cambria Math" w:hAnsi="Cambria Math"/>
+          </w:rPr>
+          <m:t>0+</m:t>
+        </m:r>
+        <m:r>
+          <m:rPr>
+            <m:sty m:val="p"/>
+          </m:rPr>
+          <w:rPr>
+            <w:rFonts w:ascii="Cambria Math" w:hAnsi="Cambria Math"/>
+          </w:rPr>
+          <m:t>Tol</m:t>
+        </m:r>
+      </m:oMath>
+      <w:r>
+        <w:t xml:space="preserve"> and </w:t>
+      </w:r>
+      <m:oMath>
+        <m:sSub>
+          <m:sSubPr>
+            <m:ctrlPr>
+              <w:rPr>
+                <w:rFonts w:ascii="Cambria Math" w:hAnsi="Cambria Math"/>
+                <w:i/>
+              </w:rPr>
+            </m:ctrlPr>
+          </m:sSubPr>
+          <m:e>
+            <m:r>
+              <m:rPr>
+                <m:sty m:val="p"/>
+              </m:rPr>
+              <w:rPr>
+                <w:rFonts w:ascii="Cambria Math" w:hAnsi="Cambria Math"/>
+              </w:rPr>
+              <m:t>X</m:t>
+            </m:r>
+            <m:ctrlPr>
+              <w:rPr>
+                <w:rFonts w:ascii="Cambria Math" w:hAnsi="Cambria Math"/>
+              </w:rPr>
+            </m:ctrlPr>
+          </m:e>
+          <m:sub>
+            <m:r>
+              <w:rPr>
+                <w:rFonts w:ascii="Cambria Math" w:hAnsi="Cambria Math"/>
+              </w:rPr>
+              <m:t>2</m:t>
             </m:r>
           </m:sub>
         </m:sSub>
@@ -278,119 +373,153 @@
           <w:rPr>
             <w:rFonts w:ascii="Cambria Math" w:hAnsi="Cambria Math"/>
           </w:rPr>
-          <m:t>→0+Tol</m:t>
+          <m:t> </m:t>
         </m:r>
-      </m:oMath>
-      <w:r>
-        <w:t xml:space="preserve"> and </w:t>
-      </w:r>
-      <m:oMath>
-        <m:sSub>
-          <m:sSubPr>
-            <m:ctrlPr>
-              <w:rPr>
-                <w:rFonts w:ascii="Cambria Math" w:hAnsi="Cambria Math"/>
-                <w:i/>
-              </w:rPr>
-            </m:ctrlPr>
-          </m:sSubPr>
-          <m:e>
-            <m:r>
-              <w:rPr>
-                <w:rFonts w:ascii="Cambria Math" w:hAnsi="Cambria Math"/>
-              </w:rPr>
-              <m:t>X</m:t>
-            </m:r>
-          </m:e>
-          <m:sub>
-            <m:r>
-              <w:rPr>
-                <w:rFonts w:ascii="Cambria Math" w:hAnsi="Cambria Math"/>
-              </w:rPr>
-              <m:t>2</m:t>
-            </m:r>
-          </m:sub>
-        </m:sSub>
+        <m:r>
+          <m:rPr>
+            <m:sty m:val="p"/>
+          </m:rPr>
+          <w:rPr>
+            <w:rFonts w:ascii="Cambria Math" w:hAnsi="Cambria Math"/>
+          </w:rPr>
+          <m:t>→</m:t>
+        </m:r>
         <m:r>
           <w:rPr>
             <w:rFonts w:ascii="Cambria Math" w:hAnsi="Cambria Math"/>
           </w:rPr>
-          <m:t xml:space="preserve"> →2±Tol</m:t>
+          <m:t>2</m:t>
         </m:r>
-      </m:oMath>
-      <w:r>
-        <w:t xml:space="preserve">. The populations must also </w:t>
-      </w:r>
-      <w:r>
-        <w:t>be greater than zero</w:t>
-      </w:r>
-      <w:r>
-        <w:t xml:space="preserve"> (</w:t>
-      </w:r>
-      <m:oMath>
-        <m:sSub>
-          <m:sSubPr>
-            <m:ctrlPr>
-              <w:rPr>
-                <w:rFonts w:ascii="Cambria Math" w:hAnsi="Cambria Math"/>
-                <w:i/>
-              </w:rPr>
-            </m:ctrlPr>
-          </m:sSubPr>
-          <m:e>
-            <m:r>
-              <w:rPr>
-                <w:rFonts w:ascii="Cambria Math" w:hAnsi="Cambria Math"/>
-              </w:rPr>
-              <m:t>X</m:t>
-            </m:r>
-          </m:e>
-          <m:sub>
-            <m:r>
-              <w:rPr>
-                <w:rFonts w:ascii="Cambria Math" w:hAnsi="Cambria Math"/>
-              </w:rPr>
-              <m:t>1</m:t>
-            </m:r>
-          </m:sub>
-        </m:sSub>
+        <m:r>
+          <m:rPr>
+            <m:sty m:val="p"/>
+          </m:rPr>
+          <w:rPr>
+            <w:rFonts w:ascii="Cambria Math" w:hAnsi="Cambria Math"/>
+          </w:rPr>
+          <m:t>±</m:t>
+        </m:r>
         <m:r>
           <w:rPr>
             <w:rFonts w:ascii="Cambria Math" w:hAnsi="Cambria Math"/>
           </w:rPr>
-          <m:t xml:space="preserve"> ≥0 &amp;  </m:t>
+          <m:t> </m:t>
         </m:r>
-        <m:sSub>
-          <m:sSubPr>
-            <m:ctrlPr>
-              <w:rPr>
-                <w:rFonts w:ascii="Cambria Math" w:hAnsi="Cambria Math"/>
-                <w:i/>
-              </w:rPr>
-            </m:ctrlPr>
-          </m:sSubPr>
-          <m:e>
-            <m:r>
-              <w:rPr>
-                <w:rFonts w:ascii="Cambria Math" w:hAnsi="Cambria Math"/>
-              </w:rPr>
-              <m:t>X</m:t>
-            </m:r>
-          </m:e>
-          <m:sub>
-            <m:r>
-              <w:rPr>
-                <w:rFonts w:ascii="Cambria Math" w:hAnsi="Cambria Math"/>
-              </w:rPr>
-              <m:t>2</m:t>
-            </m:r>
-          </m:sub>
-        </m:sSub>
+        <m:r>
+          <m:rPr>
+            <m:sty m:val="p"/>
+          </m:rPr>
+          <w:rPr>
+            <w:rFonts w:ascii="Cambria Math" w:hAnsi="Cambria Math"/>
+          </w:rPr>
+          <m:t>Tol</m:t>
+        </m:r>
+      </m:oMath>
+      <w:r>
+        <w:t xml:space="preserve">. The populations must also </w:t>
+      </w:r>
+      <w:r>
+        <w:t>be greater than zero</w:t>
+      </w:r>
+      <w:r>
+        <w:t xml:space="preserve"> (</w:t>
+      </w:r>
+      <m:oMath>
+        <m:r>
+          <m:rPr>
+            <m:sty m:val="p"/>
+          </m:rPr>
+          <w:rPr>
+            <w:rFonts w:ascii="Cambria Math" w:hAnsi="Cambria Math"/>
+          </w:rPr>
+          <m:t>X</m:t>
+        </m:r>
         <m:r>
           <w:rPr>
             <w:rFonts w:ascii="Cambria Math" w:hAnsi="Cambria Math"/>
           </w:rPr>
-          <m:t xml:space="preserve"> ≥ 0).</m:t>
+          <m:t>_1</m:t>
+        </m:r>
+        <m:r>
+          <w:rPr>
+            <w:rFonts w:ascii="Cambria Math" w:hAnsi="Cambria Math"/>
+          </w:rPr>
+          <m:t> </m:t>
+        </m:r>
+        <m:r>
+          <m:rPr>
+            <m:sty m:val="p"/>
+          </m:rPr>
+          <w:rPr>
+            <w:rFonts w:ascii="Cambria Math" w:hAnsi="Cambria Math"/>
+          </w:rPr>
+          <m:t>≥</m:t>
+        </m:r>
+        <m:r>
+          <w:rPr>
+            <w:rFonts w:ascii="Cambria Math" w:hAnsi="Cambria Math"/>
+          </w:rPr>
+          <m:t>0</m:t>
+        </m:r>
+        <m:r>
+          <w:rPr>
+            <w:rFonts w:ascii="Cambria Math" w:hAnsi="Cambria Math"/>
+          </w:rPr>
+          <m:t> </m:t>
+        </m:r>
+        <m:r>
+          <w:rPr>
+            <w:rFonts w:ascii="Cambria Math" w:hAnsi="Cambria Math"/>
+          </w:rPr>
+          <m:t>&amp;</m:t>
+        </m:r>
+        <m:r>
+          <w:rPr>
+            <w:rFonts w:ascii="Cambria Math" w:hAnsi="Cambria Math"/>
+          </w:rPr>
+          <m:t>  </m:t>
+        </m:r>
+        <m:r>
+          <m:rPr>
+            <m:sty m:val="p"/>
+          </m:rPr>
+          <w:rPr>
+            <w:rFonts w:ascii="Cambria Math" w:hAnsi="Cambria Math"/>
+          </w:rPr>
+          <m:t>X</m:t>
+        </m:r>
+        <m:r>
+          <w:rPr>
+            <w:rFonts w:ascii="Cambria Math" w:hAnsi="Cambria Math"/>
+          </w:rPr>
+          <m:t>_2</m:t>
+        </m:r>
+        <m:r>
+          <w:rPr>
+            <w:rFonts w:ascii="Cambria Math" w:hAnsi="Cambria Math"/>
+          </w:rPr>
+          <m:t> </m:t>
+        </m:r>
+        <m:r>
+          <m:rPr>
+            <m:sty m:val="p"/>
+          </m:rPr>
+          <w:rPr>
+            <w:rFonts w:ascii="Cambria Math" w:hAnsi="Cambria Math"/>
+          </w:rPr>
+          <m:t>≥</m:t>
+        </m:r>
+        <m:r>
+          <w:rPr>
+            <w:rFonts w:ascii="Cambria Math" w:hAnsi="Cambria Math"/>
+          </w:rPr>
+          <m:t> </m:t>
+        </m:r>
+        <m:r>
+          <w:rPr>
+            <w:rFonts w:ascii="Cambria Math" w:hAnsi="Cambria Math"/>
+          </w:rPr>
+          <m:t>0).</m:t>
         </m:r>
       </m:oMath>
     </w:p>
@@ -411,11 +540,19 @@
           </m:sSubPr>
           <m:e>
             <m:r>
+              <m:rPr>
+                <m:sty m:val="p"/>
+              </m:rPr>
               <w:rPr>
                 <w:rFonts w:ascii="Cambria Math" w:hAnsi="Cambria Math"/>
               </w:rPr>
               <m:t>k</m:t>
             </m:r>
+            <m:ctrlPr>
+              <w:rPr>
+                <w:rFonts w:ascii="Cambria Math" w:hAnsi="Cambria Math"/>
+              </w:rPr>
+            </m:ctrlPr>
           </m:e>
           <m:sub>
             <m:r>
@@ -443,6 +580,9 @@
           </m:sSubPr>
           <m:e>
             <m:r>
+              <m:rPr>
+                <m:sty m:val="p"/>
+              </m:rPr>
               <w:rPr>
                 <w:rFonts w:ascii="Cambria Math" w:hAnsi="Cambria Math"/>
               </w:rPr>
@@ -459,6 +599,9 @@
           </m:sub>
         </m:sSub>
         <m:r>
+          <m:rPr>
+            <m:sty m:val="p"/>
+          </m:rPr>
           <w:rPr>
             <w:rFonts w:ascii="Cambria Math" w:hAnsi="Cambria Math"/>
           </w:rPr>
@@ -475,11 +618,19 @@
           </m:sSubPr>
           <m:e>
             <m:r>
+              <m:rPr>
+                <m:sty m:val="p"/>
+              </m:rPr>
               <w:rPr>
                 <w:rFonts w:ascii="Cambria Math" w:hAnsi="Cambria Math"/>
               </w:rPr>
               <m:t>k</m:t>
             </m:r>
+            <m:ctrlPr>
+              <w:rPr>
+                <w:rFonts w:ascii="Cambria Math" w:hAnsi="Cambria Math"/>
+              </w:rPr>
+            </m:ctrlPr>
           </m:e>
           <m:sub>
             <m:r>
@@ -616,11 +767,19 @@
           </m:sSubPr>
           <m:e>
             <m:r>
+              <m:rPr>
+                <m:sty m:val="p"/>
+              </m:rPr>
               <w:rPr>
                 <w:rFonts w:ascii="Cambria Math" w:hAnsi="Cambria Math"/>
               </w:rPr>
               <m:t>X</m:t>
             </m:r>
+            <m:ctrlPr>
+              <w:rPr>
+                <w:rFonts w:ascii="Cambria Math" w:hAnsi="Cambria Math"/>
+              </w:rPr>
+            </m:ctrlPr>
           </m:e>
           <m:sub>
             <m:r>
@@ -650,11 +809,19 @@
           </m:sSubPr>
           <m:e>
             <m:r>
+              <m:rPr>
+                <m:sty m:val="p"/>
+              </m:rPr>
               <w:rPr>
                 <w:rFonts w:ascii="Cambria Math" w:hAnsi="Cambria Math"/>
               </w:rPr>
               <m:t>X</m:t>
             </m:r>
+            <m:ctrlPr>
+              <w:rPr>
+                <w:rFonts w:ascii="Cambria Math" w:hAnsi="Cambria Math"/>
+              </w:rPr>
+            </m:ctrlPr>
           </m:e>
           <m:sub>
             <m:r>
@@ -709,11 +876,19 @@
           </m:sSubPr>
           <m:e>
             <m:r>
+              <m:rPr>
+                <m:sty m:val="p"/>
+              </m:rPr>
               <w:rPr>
                 <w:rFonts w:ascii="Cambria Math" w:hAnsi="Cambria Math"/>
               </w:rPr>
               <m:t>X</m:t>
             </m:r>
+            <m:ctrlPr>
+              <w:rPr>
+                <w:rFonts w:ascii="Cambria Math" w:hAnsi="Cambria Math"/>
+              </w:rPr>
+            </m:ctrlPr>
           </m:e>
           <m:sub>
             <m:r>
@@ -729,7 +904,6 @@
             <m:ctrlPr>
               <w:rPr>
                 <w:rFonts w:ascii="Cambria Math" w:hAnsi="Cambria Math"/>
-                <w:i/>
               </w:rPr>
             </m:ctrlPr>
           </m:dPr>
@@ -740,6 +914,12 @@
               </w:rPr>
               <m:t>0</m:t>
             </m:r>
+            <m:ctrlPr>
+              <w:rPr>
+                <w:rFonts w:ascii="Cambria Math" w:hAnsi="Cambria Math"/>
+                <w:i/>
+              </w:rPr>
+            </m:ctrlPr>
           </m:e>
         </m:d>
         <m:r>
@@ -759,6 +939,9 @@
           </m:sSubPr>
           <m:e>
             <m:r>
+              <m:rPr>
+                <m:sty m:val="p"/>
+              </m:rPr>
               <w:rPr>
                 <w:rFonts w:ascii="Cambria Math" w:hAnsi="Cambria Math"/>
               </w:rPr>
@@ -779,7 +962,6 @@
             <m:ctrlPr>
               <w:rPr>
                 <w:rFonts w:ascii="Cambria Math" w:hAnsi="Cambria Math"/>
-                <w:i/>
               </w:rPr>
             </m:ctrlPr>
           </m:dPr>
@@ -790,6 +972,12 @@
               </w:rPr>
               <m:t>0</m:t>
             </m:r>
+            <m:ctrlPr>
+              <w:rPr>
+                <w:rFonts w:ascii="Cambria Math" w:hAnsi="Cambria Math"/>
+                <w:i/>
+              </w:rPr>
+            </m:ctrlPr>
           </m:e>
         </m:d>
       </m:oMath>
@@ -808,11 +996,19 @@
           </m:sSubPr>
           <m:e>
             <m:r>
+              <m:rPr>
+                <m:sty m:val="p"/>
+              </m:rPr>
               <w:rPr>
                 <w:rFonts w:ascii="Cambria Math" w:hAnsi="Cambria Math"/>
               </w:rPr>
               <m:t>k</m:t>
             </m:r>
+            <m:ctrlPr>
+              <w:rPr>
+                <w:rFonts w:ascii="Cambria Math" w:hAnsi="Cambria Math"/>
+              </w:rPr>
+            </m:ctrlPr>
           </m:e>
           <m:sub>
             <m:r>
@@ -840,6 +1036,9 @@
           </m:sSubPr>
           <m:e>
             <m:r>
+              <m:rPr>
+                <m:sty m:val="p"/>
+              </m:rPr>
               <w:rPr>
                 <w:rFonts w:ascii="Cambria Math" w:hAnsi="Cambria Math"/>
               </w:rPr>
@@ -900,34 +1099,10 @@
         <w:t xml:space="preserve">, </w:t>
       </w:r>
       <m:oMath>
-        <m:sSub>
-          <m:sSubPr>
-            <m:ctrlPr>
-              <w:rPr>
-                <w:rFonts w:ascii="Cambria Math" w:hAnsi="Cambria Math"/>
-                <w:i/>
-              </w:rPr>
-            </m:ctrlPr>
-          </m:sSubPr>
-          <m:e>
-            <m:r>
-              <w:rPr>
-                <w:rFonts w:ascii="Cambria Math" w:hAnsi="Cambria Math"/>
-              </w:rPr>
-              <m:t>[X</m:t>
-            </m:r>
-          </m:e>
-          <m:sub>
-            <m:r>
-              <w:rPr>
-                <w:rFonts w:ascii="Cambria Math" w:hAnsi="Cambria Math"/>
-              </w:rPr>
-              <m:t>1</m:t>
-            </m:r>
-          </m:sub>
-        </m:sSub>
         <m:d>
           <m:dPr>
+            <m:begChr m:val="{"/>
+            <m:endChr m:val="]"/>
             <m:ctrlPr>
               <w:rPr>
                 <w:rFonts w:ascii="Cambria Math" w:hAnsi="Cambria Math"/>
@@ -936,70 +1111,132 @@
             </m:ctrlPr>
           </m:dPr>
           <m:e>
-            <m:r>
-              <w:rPr>
-                <w:rFonts w:ascii="Cambria Math" w:hAnsi="Cambria Math"/>
-              </w:rPr>
-              <m:t>0</m:t>
-            </m:r>
+            <m:sSub>
+              <m:sSubPr>
+                <m:ctrlPr>
+                  <w:rPr>
+                    <w:rFonts w:ascii="Cambria Math" w:hAnsi="Cambria Math"/>
+                    <w:i/>
+                  </w:rPr>
+                </m:ctrlPr>
+              </m:sSubPr>
+              <m:e>
+                <m:d>
+                  <m:dPr>
+                    <m:begChr m:val="["/>
+                    <m:endChr m:val="}"/>
+                    <m:ctrlPr>
+                      <w:rPr>
+                        <w:rFonts w:ascii="Cambria Math" w:hAnsi="Cambria Math"/>
+                        <w:i/>
+                      </w:rPr>
+                    </m:ctrlPr>
+                  </m:dPr>
+                  <m:e>
+                    <m:r>
+                      <m:rPr>
+                        <m:sty m:val="p"/>
+                      </m:rPr>
+                      <w:rPr>
+                        <w:rFonts w:ascii="Cambria Math" w:hAnsi="Cambria Math"/>
+                      </w:rPr>
+                      <m:t>X</m:t>
+                    </m:r>
+                  </m:e>
+                </m:d>
+              </m:e>
+              <m:sub>
+                <m:r>
+                  <w:rPr>
+                    <w:rFonts w:ascii="Cambria Math" w:hAnsi="Cambria Math"/>
+                  </w:rPr>
+                  <m:t>1</m:t>
+                </m:r>
+              </m:sub>
+            </m:sSub>
+            <m:d>
+              <m:dPr>
+                <m:ctrlPr>
+                  <w:rPr>
+                    <w:rFonts w:ascii="Cambria Math" w:hAnsi="Cambria Math"/>
+                  </w:rPr>
+                </m:ctrlPr>
+              </m:dPr>
+              <m:e>
+                <m:r>
+                  <w:rPr>
+                    <w:rFonts w:ascii="Cambria Math" w:hAnsi="Cambria Math"/>
+                  </w:rPr>
+                  <m:t>0</m:t>
+                </m:r>
+                <m:ctrlPr>
+                  <w:rPr>
+                    <w:rFonts w:ascii="Cambria Math" w:hAnsi="Cambria Math"/>
+                    <w:i/>
+                  </w:rPr>
+                </m:ctrlPr>
+              </m:e>
+            </m:d>
+            <m:r>
+              <w:rPr>
+                <w:rFonts w:ascii="Cambria Math" w:hAnsi="Cambria Math"/>
+              </w:rPr>
+              <m:t>,</m:t>
+            </m:r>
+            <m:sSub>
+              <m:sSubPr>
+                <m:ctrlPr>
+                  <w:rPr>
+                    <w:rFonts w:ascii="Cambria Math" w:hAnsi="Cambria Math"/>
+                    <w:i/>
+                  </w:rPr>
+                </m:ctrlPr>
+              </m:sSubPr>
+              <m:e>
+                <m:r>
+                  <m:rPr>
+                    <m:sty m:val="p"/>
+                  </m:rPr>
+                  <w:rPr>
+                    <w:rFonts w:ascii="Cambria Math" w:hAnsi="Cambria Math"/>
+                  </w:rPr>
+                  <m:t>X</m:t>
+                </m:r>
+              </m:e>
+              <m:sub>
+                <m:r>
+                  <w:rPr>
+                    <w:rFonts w:ascii="Cambria Math" w:hAnsi="Cambria Math"/>
+                  </w:rPr>
+                  <m:t>2</m:t>
+                </m:r>
+              </m:sub>
+            </m:sSub>
+            <m:d>
+              <m:dPr>
+                <m:ctrlPr>
+                  <w:rPr>
+                    <w:rFonts w:ascii="Cambria Math" w:hAnsi="Cambria Math"/>
+                  </w:rPr>
+                </m:ctrlPr>
+              </m:dPr>
+              <m:e>
+                <m:r>
+                  <w:rPr>
+                    <w:rFonts w:ascii="Cambria Math" w:hAnsi="Cambria Math"/>
+                  </w:rPr>
+                  <m:t>0</m:t>
+                </m:r>
+                <m:ctrlPr>
+                  <w:rPr>
+                    <w:rFonts w:ascii="Cambria Math" w:hAnsi="Cambria Math"/>
+                    <w:i/>
+                  </w:rPr>
+                </m:ctrlPr>
+              </m:e>
+            </m:d>
           </m:e>
         </m:d>
-        <m:r>
-          <w:rPr>
-            <w:rFonts w:ascii="Cambria Math" w:hAnsi="Cambria Math"/>
-          </w:rPr>
-          <m:t>,</m:t>
-        </m:r>
-        <m:sSub>
-          <m:sSubPr>
-            <m:ctrlPr>
-              <w:rPr>
-                <w:rFonts w:ascii="Cambria Math" w:hAnsi="Cambria Math"/>
-                <w:i/>
-              </w:rPr>
-            </m:ctrlPr>
-          </m:sSubPr>
-          <m:e>
-            <m:r>
-              <w:rPr>
-                <w:rFonts w:ascii="Cambria Math" w:hAnsi="Cambria Math"/>
-              </w:rPr>
-              <m:t>X</m:t>
-            </m:r>
-          </m:e>
-          <m:sub>
-            <m:r>
-              <w:rPr>
-                <w:rFonts w:ascii="Cambria Math" w:hAnsi="Cambria Math"/>
-              </w:rPr>
-              <m:t>2</m:t>
-            </m:r>
-          </m:sub>
-        </m:sSub>
-        <m:d>
-          <m:dPr>
-            <m:ctrlPr>
-              <w:rPr>
-                <w:rFonts w:ascii="Cambria Math" w:hAnsi="Cambria Math"/>
-                <w:i/>
-              </w:rPr>
-            </m:ctrlPr>
-          </m:dPr>
-          <m:e>
-            <m:r>
-              <w:rPr>
-                <w:rFonts w:ascii="Cambria Math" w:hAnsi="Cambria Math"/>
-              </w:rPr>
-              <m:t>0</m:t>
-            </m:r>
-          </m:e>
-        </m:d>
-        <m:r>
-          <w:rPr>
-            <w:rFonts w:ascii="Cambria Math" w:hAnsi="Cambria Math"/>
-          </w:rPr>
-          <m:t>]</m:t>
-        </m:r>
       </m:oMath>
       <w:r>
         <w:t xml:space="preserve">, and </w:t>
@@ -1016,11 +1253,19 @@
           </m:sSubPr>
           <m:e>
             <m:r>
+              <m:rPr>
+                <m:sty m:val="p"/>
+              </m:rPr>
               <w:rPr>
                 <w:rFonts w:ascii="Cambria Math" w:hAnsi="Cambria Math"/>
               </w:rPr>
               <m:t>k</m:t>
             </m:r>
+            <m:ctrlPr>
+              <w:rPr>
+                <w:rFonts w:ascii="Cambria Math" w:hAnsi="Cambria Math"/>
+              </w:rPr>
+            </m:ctrlPr>
           </m:e>
           <m:sub>
             <m:r>
@@ -1048,6 +1293,9 @@
           </m:sSubPr>
           <m:e>
             <m:r>
+              <m:rPr>
+                <m:sty m:val="p"/>
+              </m:rPr>
               <w:rPr>
                 <w:rFonts w:ascii="Cambria Math" w:hAnsi="Cambria Math"/>
               </w:rPr>
@@ -1080,6 +1328,9 @@
           </m:sSubPr>
           <m:e>
             <m:r>
+              <m:rPr>
+                <m:sty m:val="p"/>
+              </m:rPr>
               <w:rPr>
                 <w:rFonts w:ascii="Cambria Math" w:hAnsi="Cambria Math"/>
               </w:rPr>
@@ -1112,6 +1363,9 @@
           </m:sSubPr>
           <m:e>
             <m:r>
+              <m:rPr>
+                <m:sty m:val="p"/>
+              </m:rPr>
               <w:rPr>
                 <w:rFonts w:ascii="Cambria Math" w:hAnsi="Cambria Math"/>
               </w:rPr>
@@ -1143,11 +1397,19 @@
           </m:sSubPr>
           <m:e>
             <m:r>
+              <m:rPr>
+                <m:sty m:val="p"/>
+              </m:rPr>
               <w:rPr>
                 <w:rFonts w:ascii="Cambria Math" w:hAnsi="Cambria Math"/>
               </w:rPr>
               <m:t>k</m:t>
             </m:r>
+            <m:ctrlPr>
+              <w:rPr>
+                <w:rFonts w:ascii="Cambria Math" w:hAnsi="Cambria Math"/>
+              </w:rPr>
+            </m:ctrlPr>
           </m:e>
           <m:sub>
             <m:r>
@@ -1192,11 +1454,19 @@
           </m:sSubPr>
           <m:e>
             <m:r>
+              <m:rPr>
+                <m:sty m:val="p"/>
+              </m:rPr>
               <w:rPr>
                 <w:rFonts w:ascii="Cambria Math" w:hAnsi="Cambria Math"/>
               </w:rPr>
               <m:t>X</m:t>
             </m:r>
+            <m:ctrlPr>
+              <w:rPr>
+                <w:rFonts w:ascii="Cambria Math" w:hAnsi="Cambria Math"/>
+              </w:rPr>
+            </m:ctrlPr>
           </m:e>
           <m:sub>
             <m:r>
@@ -1223,11 +1493,19 @@
           </m:sSubPr>
           <m:e>
             <m:r>
+              <m:rPr>
+                <m:sty m:val="p"/>
+              </m:rPr>
               <w:rPr>
                 <w:rFonts w:ascii="Cambria Math" w:hAnsi="Cambria Math"/>
               </w:rPr>
               <m:t>X</m:t>
             </m:r>
+            <m:ctrlPr>
+              <w:rPr>
+                <w:rFonts w:ascii="Cambria Math" w:hAnsi="Cambria Math"/>
+              </w:rPr>
+            </m:ctrlPr>
           </m:e>
           <m:sub>
             <m:r>
@@ -1260,11 +1538,19 @@
           </m:sSubPr>
           <m:e>
             <m:r>
+              <m:rPr>
+                <m:sty m:val="p"/>
+              </m:rPr>
               <w:rPr>
                 <w:rFonts w:ascii="Cambria Math" w:hAnsi="Cambria Math"/>
               </w:rPr>
               <m:t>X</m:t>
             </m:r>
+            <m:ctrlPr>
+              <w:rPr>
+                <w:rFonts w:ascii="Cambria Math" w:hAnsi="Cambria Math"/>
+              </w:rPr>
+            </m:ctrlPr>
           </m:e>
           <m:sub>
             <m:r>
@@ -1291,11 +1577,19 @@
           </m:sSubPr>
           <m:e>
             <m:r>
+              <m:rPr>
+                <m:sty m:val="p"/>
+              </m:rPr>
               <w:rPr>
                 <w:rFonts w:ascii="Cambria Math" w:hAnsi="Cambria Math"/>
               </w:rPr>
               <m:t>X</m:t>
             </m:r>
+            <m:ctrlPr>
+              <w:rPr>
+                <w:rFonts w:ascii="Cambria Math" w:hAnsi="Cambria Math"/>
+              </w:rPr>
+            </m:ctrlPr>
           </m:e>
           <m:sub>
             <m:r>
@@ -1329,7 +1623,13 @@
         <w:t xml:space="preserve"> If the values fit the characteristics, they are deemed successful. </w:t>
       </w:r>
       <w:r>
-        <w:t xml:space="preserve">Success is represented in MATLAB as being a value of ‘1’ </w:t>
+        <w:t>Success is represented in MATLAB as being a value of ‘1’</w:t>
+      </w:r>
+      <w:r>
+        <w:t xml:space="preserve"> or ‘2’</w:t>
+      </w:r>
+      <w:r>
+        <w:t xml:space="preserve"> </w:t>
       </w:r>
       <w:r>
         <w:t>whereas</w:t>
@@ -1338,18 +1638,25 @@
         <w:t xml:space="preserve"> an unsuccessful sample is ‘0’. </w:t>
       </w:r>
       <w:r>
+        <w:t xml:space="preserve">‘1’ represents a sample that satisfies the characteristic ‘x1’ and ‘2’ </w:t>
+      </w:r>
+      <w:r>
+        <w:lastRenderedPageBreak/>
+        <w:t xml:space="preserve">represents a sample that satisfies the characteristic ‘x2’. </w:t>
+      </w:r>
+      <w:r>
         <w:t>The success of a sample is stored in a column vector as output.</w:t>
-      </w:r>
-    </w:p>
-    <w:p>
-      <w:r>
-        <w:lastRenderedPageBreak/>
-        <w:t>Results and Discussion</w:t>
       </w:r>
     </w:p>
     <w:p/>
     <w:p>
       <w:r>
+        <w:t>Results and Discussion</w:t>
+      </w:r>
+    </w:p>
+    <w:p/>
+    <w:p>
+      <w:r>
         <w:t>To plot the data generated, 100 samples were generated and concatenated with the column vector from the “</w:t>
       </w:r>
       <w:proofErr w:type="spellStart"/>
@@ -1367,25 +1674,7 @@
         <w:t xml:space="preserve"> </w:t>
       </w:r>
       <w:r>
-        <w:t>In Figure 1</w:t>
-      </w:r>
-      <w:r>
-        <w:t xml:space="preserve"> which shows the data as viewed from </w:t>
-      </w:r>
-      <w:r>
-        <w:t>above, the</w:t>
-      </w:r>
-      <w:r>
-        <w:t xml:space="preserve"> relationship between the two variables seems to form two distinct groupings on the left and right side</w:t>
-      </w:r>
-      <w:r>
-        <w:t xml:space="preserve">. This seems to diffuse in the middle with a strong line of unsuccessful data points through the middle of the successful data points. </w:t>
-      </w:r>
-      <w:r>
-        <w:t xml:space="preserve">Along the path of this set of points are very few successful data points. </w:t>
-      </w:r>
-      <w:r>
-        <w:t>In general, as the food growth rate increases (</w:t>
+        <w:t xml:space="preserve">In the first figure, the behaviour of </w:t>
       </w:r>
       <m:oMath>
         <m:sSub>
@@ -1399,33 +1688,38 @@
           </m:sSubPr>
           <m:e>
             <m:r>
+              <m:rPr>
+                <m:sty m:val="p"/>
+              </m:rPr>
               <w:rPr>
                 <w:rFonts w:ascii="Cambria Math" w:hAnsi="Cambria Math"/>
               </w:rPr>
               <m:t>k</m:t>
             </m:r>
+            <m:ctrlPr>
+              <w:rPr>
+                <w:rFonts w:ascii="Cambria Math" w:hAnsi="Cambria Math"/>
+              </w:rPr>
+            </m:ctrlPr>
           </m:e>
           <m:sub>
             <m:r>
               <w:rPr>
                 <w:rFonts w:ascii="Cambria Math" w:hAnsi="Cambria Math"/>
               </w:rPr>
-              <m:t>3</m:t>
+              <m:t>4</m:t>
             </m:r>
           </m:sub>
         </m:sSub>
       </m:oMath>
       <w:r>
-        <w:t>), there are more successful population</w:t>
-      </w:r>
-      <w:r>
-        <w:t>s.</w:t>
-      </w:r>
-      <w:r>
-        <w:t xml:space="preserve"> </w:t>
-      </w:r>
-      <w:r>
-        <w:t xml:space="preserve">There is no clear trend for </w:t>
+        <w:t xml:space="preserve"> shows a high concentration of </w:t>
+      </w:r>
+      <w:r>
+        <w:t>points</w:t>
+      </w:r>
+      <w:r>
+        <w:t xml:space="preserve"> between the groups of </w:t>
       </w:r>
       <m:oMath>
         <m:sSub>
@@ -1442,7 +1736,7 @@
               <w:rPr>
                 <w:rFonts w:ascii="Cambria Math" w:hAnsi="Cambria Math"/>
               </w:rPr>
-              <m:t>k</m:t>
+              <m:t>x</m:t>
             </m:r>
           </m:e>
           <m:sub>
@@ -1450,13 +1744,112 @@
               <w:rPr>
                 <w:rFonts w:ascii="Cambria Math" w:hAnsi="Cambria Math"/>
               </w:rPr>
-              <m:t>4</m:t>
+              <m:t>1</m:t>
             </m:r>
           </m:sub>
         </m:sSub>
       </m:oMath>
       <w:r>
-        <w:t>which represents the food decay rate.</w:t>
+        <w:t xml:space="preserve"> and </w:t>
+      </w:r>
+      <m:oMath>
+        <m:sSub>
+          <m:sSubPr>
+            <m:ctrlPr>
+              <w:rPr>
+                <w:rFonts w:ascii="Cambria Math" w:hAnsi="Cambria Math"/>
+                <w:i/>
+              </w:rPr>
+            </m:ctrlPr>
+          </m:sSubPr>
+          <m:e>
+            <m:r>
+              <w:rPr>
+                <w:rFonts w:ascii="Cambria Math" w:hAnsi="Cambria Math"/>
+              </w:rPr>
+              <m:t>x</m:t>
+            </m:r>
+          </m:e>
+          <m:sub>
+            <m:r>
+              <w:rPr>
+                <w:rFonts w:ascii="Cambria Math" w:hAnsi="Cambria Math"/>
+              </w:rPr>
+              <m:t>2</m:t>
+            </m:r>
+          </m:sub>
+        </m:sSub>
+      </m:oMath>
+      <w:r>
+        <w:t xml:space="preserve"> samples.</w:t>
+      </w:r>
+      <w:r>
+        <w:t xml:space="preserve"> Removing the unsuccessful populations, shows a distinct boundary between </w:t>
+      </w:r>
+      <m:oMath>
+        <m:sSub>
+          <m:sSubPr>
+            <m:ctrlPr>
+              <w:rPr>
+                <w:rFonts w:ascii="Cambria Math" w:hAnsi="Cambria Math"/>
+                <w:i/>
+              </w:rPr>
+            </m:ctrlPr>
+          </m:sSubPr>
+          <m:e>
+            <m:r>
+              <w:rPr>
+                <w:rFonts w:ascii="Cambria Math" w:hAnsi="Cambria Math"/>
+              </w:rPr>
+              <m:t>x</m:t>
+            </m:r>
+          </m:e>
+          <m:sub>
+            <m:r>
+              <w:rPr>
+                <w:rFonts w:ascii="Cambria Math" w:hAnsi="Cambria Math"/>
+              </w:rPr>
+              <m:t>1</m:t>
+            </m:r>
+          </m:sub>
+        </m:sSub>
+      </m:oMath>
+      <w:r>
+        <w:t xml:space="preserve"> and </w:t>
+      </w:r>
+      <m:oMath>
+        <m:sSub>
+          <m:sSubPr>
+            <m:ctrlPr>
+              <w:rPr>
+                <w:rFonts w:ascii="Cambria Math" w:hAnsi="Cambria Math"/>
+                <w:i/>
+              </w:rPr>
+            </m:ctrlPr>
+          </m:sSubPr>
+          <m:e>
+            <m:r>
+              <w:rPr>
+                <w:rFonts w:ascii="Cambria Math" w:hAnsi="Cambria Math"/>
+              </w:rPr>
+              <m:t>x</m:t>
+            </m:r>
+          </m:e>
+          <m:sub>
+            <m:r>
+              <w:rPr>
+                <w:rFonts w:ascii="Cambria Math" w:hAnsi="Cambria Math"/>
+              </w:rPr>
+              <m:t>2</m:t>
+            </m:r>
+          </m:sub>
+        </m:sSub>
+      </m:oMath>
+      <w:r>
+        <w:t xml:space="preserve">. </w:t>
+      </w:r>
+      <w:r>
+        <w:t xml:space="preserve">The number of successful populations is also skewed to the right. This is consistent with expectations as food growth increases, the number of successful populations also increases. </w:t>
       </w:r>
     </w:p>
     <w:p>
@@ -1465,10 +1858,18 @@
           <w:noProof/>
         </w:rPr>
         <w:drawing>
-          <wp:inline distT="0" distB="0" distL="0" distR="0" wp14:anchorId="71BB3ADA" wp14:editId="4E7DEE9B">
-            <wp:extent cx="5731510" cy="4298950"/>
-            <wp:effectExtent l="0" t="0" r="0" b="635"/>
-            <wp:docPr id="11" name="Picture 11" descr="A picture containing qr code&#10;&#10;Description automatically generated"/>
+          <wp:anchor distT="0" distB="0" distL="114300" distR="114300" simplePos="0" relativeHeight="251658240" behindDoc="0" locked="0" layoutInCell="1" allowOverlap="1" wp14:anchorId="15FE7C1A" wp14:editId="312B0B1D">
+            <wp:simplePos x="0" y="0"/>
+            <wp:positionH relativeFrom="column">
+              <wp:posOffset>2955290</wp:posOffset>
+            </wp:positionH>
+            <wp:positionV relativeFrom="paragraph">
+              <wp:posOffset>181344</wp:posOffset>
+            </wp:positionV>
+            <wp:extent cx="2847975" cy="2136140"/>
+            <wp:effectExtent l="0" t="0" r="0" b="0"/>
+            <wp:wrapSquare wrapText="bothSides"/>
+            <wp:docPr id="5" name="Picture 5" descr="Chart, scatter chart&#10;&#10;Description automatically generated"/>
             <wp:cNvGraphicFramePr>
               <a:graphicFrameLocks xmlns:a="http://schemas.openxmlformats.org/drawingml/2006/main" noChangeAspect="1"/>
             </wp:cNvGraphicFramePr>
@@ -1476,11 +1877,538 @@
               <a:graphicData uri="http://schemas.openxmlformats.org/drawingml/2006/picture">
                 <pic:pic xmlns:pic="http://schemas.openxmlformats.org/drawingml/2006/picture">
                   <pic:nvPicPr>
-                    <pic:cNvPr id="11" name="Picture 11" descr="A picture containing qr code&#10;&#10;Description automatically generated"/>
+                    <pic:cNvPr id="5" name="Picture 5" descr="Chart, scatter chart&#10;&#10;Description automatically generated"/>
                     <pic:cNvPicPr/>
                   </pic:nvPicPr>
                   <pic:blipFill>
-                    <a:blip r:embed="rId4">
+                    <a:blip r:embed="rId4" cstate="print">
+                      <a:extLst>
+                        <a:ext uri="{28A0092B-C50C-407E-A947-70E740481C1C}">
+                          <a14:useLocalDpi xmlns:a14="http://schemas.microsoft.com/office/drawing/2010/main" val="0"/>
+                        </a:ext>
+                      </a:extLst>
+                    </a:blip>
+                    <a:stretch>
+                      <a:fillRect/>
+                    </a:stretch>
+                  </pic:blipFill>
+                  <pic:spPr>
+                    <a:xfrm>
+                      <a:off x="0" y="0"/>
+                      <a:ext cx="2847975" cy="2136140"/>
+                    </a:xfrm>
+                    <a:prstGeom prst="rect">
+                      <a:avLst/>
+                    </a:prstGeom>
+                  </pic:spPr>
+                </pic:pic>
+              </a:graphicData>
+            </a:graphic>
+            <wp14:sizeRelH relativeFrom="page">
+              <wp14:pctWidth>0</wp14:pctWidth>
+            </wp14:sizeRelH>
+            <wp14:sizeRelV relativeFrom="page">
+              <wp14:pctHeight>0</wp14:pctHeight>
+            </wp14:sizeRelV>
+          </wp:anchor>
+        </w:drawing>
+      </w:r>
+    </w:p>
+    <w:p>
+      <w:r>
+        <w:rPr>
+          <w:noProof/>
+        </w:rPr>
+        <mc:AlternateContent>
+          <mc:Choice Requires="wps">
+            <w:drawing>
+              <wp:anchor distT="0" distB="0" distL="114300" distR="114300" simplePos="0" relativeHeight="251666432" behindDoc="0" locked="0" layoutInCell="1" allowOverlap="1" wp14:anchorId="47082162" wp14:editId="2D6FB5DC">
+                <wp:simplePos x="0" y="0"/>
+                <wp:positionH relativeFrom="column">
+                  <wp:posOffset>2955290</wp:posOffset>
+                </wp:positionH>
+                <wp:positionV relativeFrom="paragraph">
+                  <wp:posOffset>2337435</wp:posOffset>
+                </wp:positionV>
+                <wp:extent cx="2847975" cy="635"/>
+                <wp:effectExtent l="0" t="0" r="0" b="12065"/>
+                <wp:wrapSquare wrapText="bothSides"/>
+                <wp:docPr id="9" name="Text Box 9"/>
+                <wp:cNvGraphicFramePr/>
+                <a:graphic xmlns:a="http://schemas.openxmlformats.org/drawingml/2006/main">
+                  <a:graphicData uri="http://schemas.microsoft.com/office/word/2010/wordprocessingShape">
+                    <wps:wsp>
+                      <wps:cNvSpPr txBox="1"/>
+                      <wps:spPr>
+                        <a:xfrm>
+                          <a:off x="0" y="0"/>
+                          <a:ext cx="2847975" cy="635"/>
+                        </a:xfrm>
+                        <a:prstGeom prst="rect">
+                          <a:avLst/>
+                        </a:prstGeom>
+                        <a:solidFill>
+                          <a:prstClr val="white"/>
+                        </a:solidFill>
+                        <a:ln>
+                          <a:noFill/>
+                        </a:ln>
+                      </wps:spPr>
+                      <wps:txbx>
+                        <w:txbxContent>
+                          <w:p>
+                            <w:pPr>
+                              <w:pStyle w:val="Caption"/>
+                              <w:rPr>
+                                <w:noProof/>
+                              </w:rPr>
+                            </w:pPr>
+                            <w:r>
+                              <w:t xml:space="preserve">Figure </w:t>
+                            </w:r>
+                            <w:r>
+                              <w:t>2</w:t>
+                            </w:r>
+                            <w:r>
+                              <w:t>. Plot of x1 and x2</w:t>
+                            </w:r>
+                          </w:p>
+                        </w:txbxContent>
+                      </wps:txbx>
+                      <wps:bodyPr rot="0" spcFirstLastPara="0" vertOverflow="overflow" horzOverflow="overflow" vert="horz" wrap="square" lIns="0" tIns="0" rIns="0" bIns="0" numCol="1" spcCol="0" rtlCol="0" fromWordArt="0" anchor="t" anchorCtr="0" forceAA="0" compatLnSpc="1">
+                        <a:prstTxWarp prst="textNoShape">
+                          <a:avLst/>
+                        </a:prstTxWarp>
+                        <a:spAutoFit/>
+                      </wps:bodyPr>
+                    </wps:wsp>
+                  </a:graphicData>
+                </a:graphic>
+              </wp:anchor>
+            </w:drawing>
+          </mc:Choice>
+          <mc:Fallback>
+            <w:pict>
+              <v:shapetype w14:anchorId="47082162" id="_x0000_t202" coordsize="21600,21600" o:spt="202" path="m,l,21600r21600,l21600,xe">
+                <v:stroke joinstyle="miter"/>
+                <v:path gradientshapeok="t" o:connecttype="rect"/>
+              </v:shapetype>
+              <v:shape id="Text Box 9" o:spid="_x0000_s1026" type="#_x0000_t202" style="position:absolute;margin-left:232.7pt;margin-top:184.05pt;width:224.25pt;height:.05pt;z-index:251666432;visibility:visible;mso-wrap-style:square;mso-wrap-distance-left:9pt;mso-wrap-distance-top:0;mso-wrap-distance-right:9pt;mso-wrap-distance-bottom:0;mso-position-horizontal:absolute;mso-position-horizontal-relative:text;mso-position-vertical:absolute;mso-position-vertical-relative:text;v-text-anchor:top" o:gfxdata="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" stroked="f">
+                <v:textbox style="mso-fit-shape-to-text:t" inset="0,0,0,0">
+                  <w:txbxContent>
+                    <w:p>
+                      <w:pPr>
+                        <w:pStyle w:val="Caption"/>
+                        <w:rPr>
+                          <w:noProof/>
+                        </w:rPr>
+                      </w:pPr>
+                      <w:r>
+                        <w:t xml:space="preserve">Figure </w:t>
+                      </w:r>
+                      <w:r>
+                        <w:t>2</w:t>
+                      </w:r>
+                      <w:r>
+                        <w:t>. Plot of x1 and x2</w:t>
+                      </w:r>
+                    </w:p>
+                  </w:txbxContent>
+                </v:textbox>
+                <w10:wrap type="square"/>
+              </v:shape>
+            </w:pict>
+          </mc:Fallback>
+        </mc:AlternateContent>
+      </w:r>
+      <w:r>
+        <w:rPr>
+          <w:noProof/>
+        </w:rPr>
+        <mc:AlternateContent>
+          <mc:Choice Requires="wps">
+            <w:drawing>
+              <wp:anchor distT="0" distB="0" distL="114300" distR="114300" simplePos="0" relativeHeight="251664384" behindDoc="0" locked="0" layoutInCell="1" allowOverlap="1" wp14:anchorId="39712334" wp14:editId="5CCF199F">
+                <wp:simplePos x="0" y="0"/>
+                <wp:positionH relativeFrom="column">
+                  <wp:posOffset>0</wp:posOffset>
+                </wp:positionH>
+                <wp:positionV relativeFrom="paragraph">
+                  <wp:posOffset>2280285</wp:posOffset>
+                </wp:positionV>
+                <wp:extent cx="2961640" cy="635"/>
+                <wp:effectExtent l="0" t="0" r="0" b="12065"/>
+                <wp:wrapSquare wrapText="bothSides"/>
+                <wp:docPr id="8" name="Text Box 8"/>
+                <wp:cNvGraphicFramePr/>
+                <a:graphic xmlns:a="http://schemas.openxmlformats.org/drawingml/2006/main">
+                  <a:graphicData uri="http://schemas.microsoft.com/office/word/2010/wordprocessingShape">
+                    <wps:wsp>
+                      <wps:cNvSpPr txBox="1"/>
+                      <wps:spPr>
+                        <a:xfrm>
+                          <a:off x="0" y="0"/>
+                          <a:ext cx="2961640" cy="635"/>
+                        </a:xfrm>
+                        <a:prstGeom prst="rect">
+                          <a:avLst/>
+                        </a:prstGeom>
+                        <a:solidFill>
+                          <a:prstClr val="white"/>
+                        </a:solidFill>
+                        <a:ln>
+                          <a:noFill/>
+                        </a:ln>
+                      </wps:spPr>
+                      <wps:txbx>
+                        <w:txbxContent>
+                          <w:p>
+                            <w:pPr>
+                              <w:pStyle w:val="Caption"/>
+                              <w:rPr>
+                                <w:noProof/>
+                              </w:rPr>
+                            </w:pPr>
+                            <w:r>
+                              <w:t>Figure</w:t>
+                            </w:r>
+                            <w:r>
+                              <w:t xml:space="preserve"> 1</w:t>
+                            </w:r>
+                            <w:r>
+                              <w:t xml:space="preserve">. Plot of </w:t>
+                            </w:r>
+                            <w:r>
+                              <w:t>x1, x2 and failed populations</w:t>
+                            </w:r>
+                          </w:p>
+                        </w:txbxContent>
+                      </wps:txbx>
+                      <wps:bodyPr rot="0" spcFirstLastPara="0" vertOverflow="overflow" horzOverflow="overflow" vert="horz" wrap="square" lIns="0" tIns="0" rIns="0" bIns="0" numCol="1" spcCol="0" rtlCol="0" fromWordArt="0" anchor="t" anchorCtr="0" forceAA="0" compatLnSpc="1">
+                        <a:prstTxWarp prst="textNoShape">
+                          <a:avLst/>
+                        </a:prstTxWarp>
+                        <a:spAutoFit/>
+                      </wps:bodyPr>
+                    </wps:wsp>
+                  </a:graphicData>
+                </a:graphic>
+              </wp:anchor>
+            </w:drawing>
+          </mc:Choice>
+          <mc:Fallback>
+            <w:pict>
+              <v:shape w14:anchorId="39712334" id="Text Box 8" o:spid="_x0000_s1027" type="#_x0000_t202" style="position:absolute;margin-left:0;margin-top:179.55pt;width:233.2pt;height:.05pt;z-index:251664384;visibility:visible;mso-wrap-style:square;mso-wrap-distance-left:9pt;mso-wrap-distance-top:0;mso-wrap-distance-right:9pt;mso-wrap-distance-bottom:0;mso-position-horizontal:absolute;mso-position-horizontal-relative:text;mso-position-vertical:absolute;mso-position-vertical-relative:text;v-text-anchor:top" o:gfxdata="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" stroked="f">
+                <v:textbox style="mso-fit-shape-to-text:t" inset="0,0,0,0">
+                  <w:txbxContent>
+                    <w:p>
+                      <w:pPr>
+                        <w:pStyle w:val="Caption"/>
+                        <w:rPr>
+                          <w:noProof/>
+                        </w:rPr>
+                      </w:pPr>
+                      <w:r>
+                        <w:t>Figure</w:t>
+                      </w:r>
+                      <w:r>
+                        <w:t xml:space="preserve"> 1</w:t>
+                      </w:r>
+                      <w:r>
+                        <w:t xml:space="preserve">. Plot of </w:t>
+                      </w:r>
+                      <w:r>
+                        <w:t>x1, x2 and failed populations</w:t>
+                      </w:r>
+                    </w:p>
+                  </w:txbxContent>
+                </v:textbox>
+                <w10:wrap type="square"/>
+              </v:shape>
+            </w:pict>
+          </mc:Fallback>
+        </mc:AlternateContent>
+      </w:r>
+      <w:r>
+        <w:rPr>
+          <w:noProof/>
+        </w:rPr>
+        <w:drawing>
+          <wp:anchor distT="0" distB="0" distL="114300" distR="114300" simplePos="0" relativeHeight="251659264" behindDoc="0" locked="0" layoutInCell="1" allowOverlap="1" wp14:anchorId="6CC80685" wp14:editId="1362EF5D">
+            <wp:simplePos x="0" y="0"/>
+            <wp:positionH relativeFrom="column">
+              <wp:posOffset>0</wp:posOffset>
+            </wp:positionH>
+            <wp:positionV relativeFrom="paragraph">
+              <wp:posOffset>1905</wp:posOffset>
+            </wp:positionV>
+            <wp:extent cx="2962170" cy="2221791"/>
+            <wp:effectExtent l="0" t="0" r="0" b="1270"/>
+            <wp:wrapSquare wrapText="bothSides"/>
+            <wp:docPr id="4" name="Picture 4" descr="Scatter chart&#10;&#10;Description automatically generated"/>
+            <wp:cNvGraphicFramePr>
+              <a:graphicFrameLocks xmlns:a="http://schemas.openxmlformats.org/drawingml/2006/main" noChangeAspect="1"/>
+            </wp:cNvGraphicFramePr>
+            <a:graphic xmlns:a="http://schemas.openxmlformats.org/drawingml/2006/main">
+              <a:graphicData uri="http://schemas.openxmlformats.org/drawingml/2006/picture">
+                <pic:pic xmlns:pic="http://schemas.openxmlformats.org/drawingml/2006/picture">
+                  <pic:nvPicPr>
+                    <pic:cNvPr id="4" name="Picture 4" descr="Scatter chart&#10;&#10;Description automatically generated"/>
+                    <pic:cNvPicPr/>
+                  </pic:nvPicPr>
+                  <pic:blipFill>
+                    <a:blip r:embed="rId5" cstate="print">
+                      <a:extLst>
+                        <a:ext uri="{28A0092B-C50C-407E-A947-70E740481C1C}">
+                          <a14:useLocalDpi xmlns:a14="http://schemas.microsoft.com/office/drawing/2010/main" val="0"/>
+                        </a:ext>
+                      </a:extLst>
+                    </a:blip>
+                    <a:stretch>
+                      <a:fillRect/>
+                    </a:stretch>
+                  </pic:blipFill>
+                  <pic:spPr>
+                    <a:xfrm>
+                      <a:off x="0" y="0"/>
+                      <a:ext cx="2962170" cy="2221791"/>
+                    </a:xfrm>
+                    <a:prstGeom prst="rect">
+                      <a:avLst/>
+                    </a:prstGeom>
+                  </pic:spPr>
+                </pic:pic>
+              </a:graphicData>
+            </a:graphic>
+            <wp14:sizeRelH relativeFrom="page">
+              <wp14:pctWidth>0</wp14:pctWidth>
+            </wp14:sizeRelH>
+            <wp14:sizeRelV relativeFrom="page">
+              <wp14:pctHeight>0</wp14:pctHeight>
+            </wp14:sizeRelV>
+          </wp:anchor>
+        </w:drawing>
+      </w:r>
+    </w:p>
+    <w:p>
+      <w:r>
+        <w:br/>
+        <w:t xml:space="preserve">In the </w:t>
+      </w:r>
+      <w:r>
+        <w:t>third</w:t>
+      </w:r>
+      <w:r>
+        <w:t xml:space="preserve"> figure which is the same visualisation with a side on view, the relationship between the variables </w:t>
+      </w:r>
+      <m:oMath>
+        <m:sSub>
+          <m:sSubPr>
+            <m:ctrlPr>
+              <w:rPr>
+                <w:rFonts w:ascii="Cambria Math" w:hAnsi="Cambria Math"/>
+                <w:i/>
+              </w:rPr>
+            </m:ctrlPr>
+          </m:sSubPr>
+          <m:e>
+            <m:r>
+              <m:rPr>
+                <m:sty m:val="p"/>
+              </m:rPr>
+              <w:rPr>
+                <w:rFonts w:ascii="Cambria Math" w:hAnsi="Cambria Math"/>
+              </w:rPr>
+              <m:t>k</m:t>
+            </m:r>
+            <m:ctrlPr>
+              <w:rPr>
+                <w:rFonts w:ascii="Cambria Math" w:hAnsi="Cambria Math"/>
+              </w:rPr>
+            </m:ctrlPr>
+          </m:e>
+          <m:sub>
+            <m:r>
+              <w:rPr>
+                <w:rFonts w:ascii="Cambria Math" w:hAnsi="Cambria Math"/>
+              </w:rPr>
+              <m:t>3</m:t>
+            </m:r>
+          </m:sub>
+        </m:sSub>
+      </m:oMath>
+      <w:r>
+        <w:t xml:space="preserve"> and </w:t>
+      </w:r>
+      <m:oMath>
+        <m:sSub>
+          <m:sSubPr>
+            <m:ctrlPr>
+              <w:rPr>
+                <w:rFonts w:ascii="Cambria Math" w:hAnsi="Cambria Math"/>
+                <w:i/>
+              </w:rPr>
+            </m:ctrlPr>
+          </m:sSubPr>
+          <m:e>
+            <m:r>
+              <m:rPr>
+                <m:sty m:val="p"/>
+              </m:rPr>
+              <w:rPr>
+                <w:rFonts w:ascii="Cambria Math" w:hAnsi="Cambria Math"/>
+              </w:rPr>
+              <m:t>k</m:t>
+            </m:r>
+            <m:ctrlPr>
+              <w:rPr>
+                <w:rFonts w:ascii="Cambria Math" w:hAnsi="Cambria Math"/>
+              </w:rPr>
+            </m:ctrlPr>
+          </m:e>
+          <m:sub>
+            <m:r>
+              <w:rPr>
+                <w:rFonts w:ascii="Cambria Math" w:hAnsi="Cambria Math"/>
+              </w:rPr>
+              <m:t>5</m:t>
+            </m:r>
+          </m:sub>
+        </m:sSub>
+      </m:oMath>
+      <w:r>
+        <w:t xml:space="preserve"> </w:t>
+      </w:r>
+      <w:r>
+        <w:t xml:space="preserve">is made obvious. </w:t>
+      </w:r>
+      <w:r>
+        <w:t xml:space="preserve">As </w:t>
+      </w:r>
+      <m:oMath>
+        <m:sSub>
+          <m:sSubPr>
+            <m:ctrlPr>
+              <w:rPr>
+                <w:rFonts w:ascii="Cambria Math" w:hAnsi="Cambria Math"/>
+                <w:i/>
+              </w:rPr>
+            </m:ctrlPr>
+          </m:sSubPr>
+          <m:e>
+            <m:r>
+              <m:rPr>
+                <m:sty m:val="p"/>
+              </m:rPr>
+              <w:rPr>
+                <w:rFonts w:ascii="Cambria Math" w:hAnsi="Cambria Math"/>
+              </w:rPr>
+              <m:t>k</m:t>
+            </m:r>
+            <m:ctrlPr>
+              <w:rPr>
+                <w:rFonts w:ascii="Cambria Math" w:hAnsi="Cambria Math"/>
+              </w:rPr>
+            </m:ctrlPr>
+          </m:e>
+          <m:sub>
+            <m:r>
+              <w:rPr>
+                <w:rFonts w:ascii="Cambria Math" w:hAnsi="Cambria Math"/>
+              </w:rPr>
+              <m:t>3</m:t>
+            </m:r>
+          </m:sub>
+        </m:sSub>
+      </m:oMath>
+      <w:r>
+        <w:t xml:space="preserve"> </w:t>
+      </w:r>
+      <w:r>
+        <w:t xml:space="preserve">increases, there are more successful populations. </w:t>
+      </w:r>
+      <w:r>
+        <w:t xml:space="preserve">In contrast, when </w:t>
+      </w:r>
+      <m:oMath>
+        <m:sSub>
+          <m:sSubPr>
+            <m:ctrlPr>
+              <w:rPr>
+                <w:rFonts w:ascii="Cambria Math" w:hAnsi="Cambria Math"/>
+                <w:i/>
+              </w:rPr>
+            </m:ctrlPr>
+          </m:sSubPr>
+          <m:e>
+            <m:r>
+              <m:rPr>
+                <m:sty m:val="p"/>
+              </m:rPr>
+              <w:rPr>
+                <w:rFonts w:ascii="Cambria Math" w:hAnsi="Cambria Math"/>
+              </w:rPr>
+              <m:t>k</m:t>
+            </m:r>
+            <m:ctrlPr>
+              <w:rPr>
+                <w:rFonts w:ascii="Cambria Math" w:hAnsi="Cambria Math"/>
+              </w:rPr>
+            </m:ctrlPr>
+          </m:e>
+          <m:sub>
+            <m:r>
+              <w:rPr>
+                <w:rFonts w:ascii="Cambria Math" w:hAnsi="Cambria Math"/>
+              </w:rPr>
+              <m:t>5</m:t>
+            </m:r>
+          </m:sub>
+        </m:sSub>
+      </m:oMath>
+      <w:r>
+        <w:t xml:space="preserve"> </w:t>
+      </w:r>
+      <w:r>
+        <w:t xml:space="preserve"> increases there is an increase in the number of unsuccessful populations. A clear divide can be seen between the two areas of successful and unsuccessful populations.</w:t>
+      </w:r>
+      <w:r>
+        <w:t xml:space="preserve"> This divide represents the equilibrium</w:t>
+      </w:r>
+      <w:r>
+        <w:t xml:space="preserve"> between food growth rate and food consumption.</w:t>
+      </w:r>
+      <w:r>
+        <w:t xml:space="preserve"> </w:t>
+      </w:r>
+    </w:p>
+    <w:p/>
+    <w:p>
+      <w:pPr>
+        <w:keepNext/>
+      </w:pPr>
+      <w:r>
+        <w:rPr>
+          <w:noProof/>
+        </w:rPr>
+        <w:lastRenderedPageBreak/>
+        <w:drawing>
+          <wp:inline distT="0" distB="0" distL="0" distR="0" wp14:anchorId="52A7D1AF" wp14:editId="0FC50DC0">
+            <wp:extent cx="5731510" cy="4298950"/>
+            <wp:effectExtent l="0" t="0" r="0" b="6350"/>
+            <wp:docPr id="1" name="Picture 1" descr="Chart, scatter chart, qr code&#10;&#10;Description automatically generated"/>
+            <wp:cNvGraphicFramePr>
+              <a:graphicFrameLocks xmlns:a="http://schemas.openxmlformats.org/drawingml/2006/main" noChangeAspect="1"/>
+            </wp:cNvGraphicFramePr>
+            <a:graphic xmlns:a="http://schemas.openxmlformats.org/drawingml/2006/main">
+              <a:graphicData uri="http://schemas.openxmlformats.org/drawingml/2006/picture">
+                <pic:pic xmlns:pic="http://schemas.openxmlformats.org/drawingml/2006/picture">
+                  <pic:nvPicPr>
+                    <pic:cNvPr id="1" name="Picture 1" descr="Chart, scatter chart, qr code&#10;&#10;Description automatically generated"/>
+                    <pic:cNvPicPr/>
+                  </pic:nvPicPr>
+                  <pic:blipFill>
+                    <a:blip r:embed="rId6">
                       <a:extLst>
                         <a:ext uri="{28A0092B-C50C-407E-A947-70E740481C1C}">
                           <a14:useLocalDpi xmlns:a14="http://schemas.microsoft.com/office/drawing/2010/main" val="0"/>
@@ -1508,160 +2436,43 @@
       </w:r>
     </w:p>
     <w:p>
-      <w:r>
-        <w:br/>
-        <w:t xml:space="preserve">In the second figure which is the same visualisation with a side on view, the relationship between the variables </w:t>
-      </w:r>
-      <m:oMath>
-        <m:sSub>
-          <m:sSubPr>
-            <m:ctrlPr>
-              <w:rPr>
-                <w:rFonts w:ascii="Cambria Math" w:hAnsi="Cambria Math"/>
-                <w:i/>
-              </w:rPr>
-            </m:ctrlPr>
-          </m:sSubPr>
-          <m:e>
-            <m:r>
-              <w:rPr>
-                <w:rFonts w:ascii="Cambria Math" w:hAnsi="Cambria Math"/>
-              </w:rPr>
-              <m:t>k</m:t>
-            </m:r>
-          </m:e>
-          <m:sub>
-            <m:r>
-              <w:rPr>
-                <w:rFonts w:ascii="Cambria Math" w:hAnsi="Cambria Math"/>
-              </w:rPr>
-              <m:t>3</m:t>
-            </m:r>
-          </m:sub>
-        </m:sSub>
-      </m:oMath>
-      <w:r>
-        <w:t xml:space="preserve"> and </w:t>
-      </w:r>
-      <m:oMath>
-        <m:sSub>
-          <m:sSubPr>
-            <m:ctrlPr>
-              <w:rPr>
-                <w:rFonts w:ascii="Cambria Math" w:hAnsi="Cambria Math"/>
-                <w:i/>
-              </w:rPr>
-            </m:ctrlPr>
-          </m:sSubPr>
-          <m:e>
-            <m:r>
-              <w:rPr>
-                <w:rFonts w:ascii="Cambria Math" w:hAnsi="Cambria Math"/>
-              </w:rPr>
-              <m:t>k</m:t>
-            </m:r>
-          </m:e>
-          <m:sub>
-            <m:r>
-              <w:rPr>
-                <w:rFonts w:ascii="Cambria Math" w:hAnsi="Cambria Math"/>
-              </w:rPr>
-              <m:t>5</m:t>
-            </m:r>
-          </m:sub>
-        </m:sSub>
-      </m:oMath>
+      <w:pPr>
+        <w:pStyle w:val="Caption"/>
+        <w:jc w:val="center"/>
+      </w:pPr>
+      <w:r>
+        <w:t>Figure 3. k3 vs k5</w:t>
+      </w:r>
+    </w:p>
+    <w:p>
+      <w:r>
+        <w:t xml:space="preserve">In the orthogonal perspective, </w:t>
+      </w:r>
+      <w:r>
+        <w:t>it can be concluded that the primary trends that exist in the given system are between the food growth rate and the food consumption rate.</w:t>
+      </w:r>
       <w:r>
         <w:t xml:space="preserve"> </w:t>
       </w:r>
       <w:r>
-        <w:t xml:space="preserve">is made obvious. </w:t>
-      </w:r>
-      <w:r>
-        <w:t xml:space="preserve">As </w:t>
-      </w:r>
-      <m:oMath>
-        <m:sSub>
-          <m:sSubPr>
-            <m:ctrlPr>
-              <w:rPr>
-                <w:rFonts w:ascii="Cambria Math" w:hAnsi="Cambria Math"/>
-                <w:i/>
-              </w:rPr>
-            </m:ctrlPr>
-          </m:sSubPr>
-          <m:e>
-            <m:r>
-              <w:rPr>
-                <w:rFonts w:ascii="Cambria Math" w:hAnsi="Cambria Math"/>
-              </w:rPr>
-              <m:t>k</m:t>
-            </m:r>
-          </m:e>
-          <m:sub>
-            <m:r>
-              <w:rPr>
-                <w:rFonts w:ascii="Cambria Math" w:hAnsi="Cambria Math"/>
-              </w:rPr>
-              <m:t>3</m:t>
-            </m:r>
-          </m:sub>
-        </m:sSub>
-      </m:oMath>
-      <w:r>
-        <w:t xml:space="preserve"> </w:t>
-      </w:r>
-      <w:r>
-        <w:t xml:space="preserve">increases, there are more successful populations. </w:t>
-      </w:r>
-      <w:r>
-        <w:t xml:space="preserve">In contrast, when </w:t>
-      </w:r>
-      <m:oMath>
-        <m:sSub>
-          <m:sSubPr>
-            <m:ctrlPr>
-              <w:rPr>
-                <w:rFonts w:ascii="Cambria Math" w:hAnsi="Cambria Math"/>
-                <w:i/>
-              </w:rPr>
-            </m:ctrlPr>
-          </m:sSubPr>
-          <m:e>
-            <m:r>
-              <w:rPr>
-                <w:rFonts w:ascii="Cambria Math" w:hAnsi="Cambria Math"/>
-              </w:rPr>
-              <m:t>k</m:t>
-            </m:r>
-          </m:e>
-          <m:sub>
-            <m:r>
-              <w:rPr>
-                <w:rFonts w:ascii="Cambria Math" w:hAnsi="Cambria Math"/>
-              </w:rPr>
-              <m:t>5</m:t>
-            </m:r>
-          </m:sub>
-        </m:sSub>
-      </m:oMath>
-      <w:r>
-        <w:t xml:space="preserve"> </w:t>
-      </w:r>
-      <w:r>
-        <w:t xml:space="preserve"> increases there is an increase in the number of unsuccessful populations. A clear divide can be seen between the two areas of successful and unsuccessful populations.</w:t>
-      </w:r>
-      <w:r>
-        <w:t xml:space="preserve"> This divide represents the equilibrium</w:t>
-      </w:r>
-      <w:r>
-        <w:t xml:space="preserve"> between food growth rate and food consumption.</w:t>
-      </w:r>
-      <w:r>
-        <w:t xml:space="preserve"> </w:t>
+        <w:t>As expected, when food decay rate increases</w:t>
+      </w:r>
+      <w:r>
+        <w:t xml:space="preserve">, </w:t>
+      </w:r>
+      <w:r>
+        <w:t>the number of unsuccessful populations also increas</w:t>
+      </w:r>
+      <w:r>
+        <w:t xml:space="preserve">es. </w:t>
+      </w:r>
+      <w:r>
+        <w:t>This is also true for the rate of food decay</w:t>
+      </w:r>
+      <w:r>
+        <w:t>.</w:t>
       </w:r>
     </w:p>
-    <w:p/>
     <w:p>
       <w:r>
         <w:rPr>
@@ -1669,10 +2480,10 @@
         </w:rPr>
         <w:lastRenderedPageBreak/>
         <w:drawing>
-          <wp:inline distT="0" distB="0" distL="0" distR="0" wp14:anchorId="2896A01B" wp14:editId="77D8518E">
+          <wp:inline distT="0" distB="0" distL="0" distR="0" wp14:anchorId="2AE28E0D" wp14:editId="32AFE053">
             <wp:extent cx="5731510" cy="4298950"/>
             <wp:effectExtent l="0" t="0" r="0" b="6350"/>
-            <wp:docPr id="14" name="Picture 14" descr="Scatter chart&#10;&#10;Description automatically generated"/>
+            <wp:docPr id="2" name="Picture 2" descr="Chart, scatter chart&#10;&#10;Description automatically generated"/>
             <wp:cNvGraphicFramePr>
               <a:graphicFrameLocks xmlns:a="http://schemas.openxmlformats.org/drawingml/2006/main" noChangeAspect="1"/>
             </wp:cNvGraphicFramePr>
@@ -1680,89 +2491,11 @@
               <a:graphicData uri="http://schemas.openxmlformats.org/drawingml/2006/picture">
                 <pic:pic xmlns:pic="http://schemas.openxmlformats.org/drawingml/2006/picture">
                   <pic:nvPicPr>
-                    <pic:cNvPr id="14" name="Picture 14" descr="Scatter chart&#10;&#10;Description automatically generated"/>
+                    <pic:cNvPr id="2" name="Picture 2" descr="Chart, scatter chart&#10;&#10;Description automatically generated"/>
                     <pic:cNvPicPr/>
                   </pic:nvPicPr>
                   <pic:blipFill>
-                    <a:blip r:embed="rId5">
-                      <a:extLst>
-                        <a:ext uri="{28A0092B-C50C-407E-A947-70E740481C1C}">
-                          <a14:useLocalDpi xmlns:a14="http://schemas.microsoft.com/office/drawing/2010/main" val="0"/>
-                        </a:ext>
-                      </a:extLst>
-                    </a:blip>
-                    <a:stretch>
-                      <a:fillRect/>
-                    </a:stretch>
-                  </pic:blipFill>
-                  <pic:spPr>
-                    <a:xfrm>
-                      <a:off x="0" y="0"/>
-                      <a:ext cx="5731510" cy="4298950"/>
-                    </a:xfrm>
-                    <a:prstGeom prst="rect">
-                      <a:avLst/>
-                    </a:prstGeom>
-                  </pic:spPr>
-                </pic:pic>
-              </a:graphicData>
-            </a:graphic>
-          </wp:inline>
-        </w:drawing>
-      </w:r>
-    </w:p>
-    <w:p>
-      <w:r>
-        <w:t xml:space="preserve">In the orthogonal perspective, </w:t>
-      </w:r>
-      <w:r>
-        <w:t>it can be concluded that the primary trends that exist in the given system are between the food growth rate and the food consumption rate.</w:t>
-      </w:r>
-      <w:r>
-        <w:t xml:space="preserve"> </w:t>
-      </w:r>
-      <w:r>
-        <w:t>As expected, when food decay rate increases</w:t>
-      </w:r>
-      <w:r>
-        <w:t xml:space="preserve">, </w:t>
-      </w:r>
-      <w:r>
-        <w:t>the number of unsuccessful populations also increas</w:t>
-      </w:r>
-      <w:r>
-        <w:t xml:space="preserve">es. </w:t>
-      </w:r>
-      <w:r>
-        <w:t>This is also true for the rate of food decay</w:t>
-      </w:r>
-      <w:r>
-        <w:t>.</w:t>
-      </w:r>
-    </w:p>
-    <w:p>
-      <w:r>
-        <w:rPr>
-          <w:noProof/>
-        </w:rPr>
-        <w:lastRenderedPageBreak/>
-        <w:drawing>
-          <wp:inline distT="0" distB="0" distL="0" distR="0" wp14:anchorId="61A4B52D" wp14:editId="27A64D8A">
-            <wp:extent cx="5731510" cy="4298950"/>
-            <wp:effectExtent l="0" t="0" r="0" b="6350"/>
-            <wp:docPr id="13" name="Picture 13" descr="Chart, scatter chart&#10;&#10;Description automatically generated"/>
-            <wp:cNvGraphicFramePr>
-              <a:graphicFrameLocks xmlns:a="http://schemas.openxmlformats.org/drawingml/2006/main" noChangeAspect="1"/>
-            </wp:cNvGraphicFramePr>
-            <a:graphic xmlns:a="http://schemas.openxmlformats.org/drawingml/2006/main">
-              <a:graphicData uri="http://schemas.openxmlformats.org/drawingml/2006/picture">
-                <pic:pic xmlns:pic="http://schemas.openxmlformats.org/drawingml/2006/picture">
-                  <pic:nvPicPr>
-                    <pic:cNvPr id="13" name="Picture 13" descr="Chart, scatter chart&#10;&#10;Description automatically generated"/>
-                    <pic:cNvPicPr/>
-                  </pic:nvPicPr>
-                  <pic:blipFill>
-                    <a:blip r:embed="rId6">
+                    <a:blip r:embed="rId7">
                       <a:extLst>
                         <a:ext uri="{28A0092B-C50C-407E-A947-70E740481C1C}">
                           <a14:useLocalDpi xmlns:a14="http://schemas.microsoft.com/office/drawing/2010/main" val="0"/>
@@ -2275,6 +3008,25 @@
       <w:color w:val="808080"/>
     </w:rPr>
   </w:style>
+  <w:style w:type="paragraph" w:styleId="Caption">
+    <w:name w:val="caption"/>
+    <w:basedOn w:val="Normal"/>
+    <w:next w:val="Normal"/>
+    <w:uiPriority w:val="35"/>
+    <w:unhideWhenUsed/>
+    <w:qFormat/>
+    <w:rsid w:val="00164871"/>
+    <w:pPr>
+      <w:spacing w:after="200"/>
+    </w:pPr>
+    <w:rPr>
+      <w:i/>
+      <w:iCs/>
+      <w:color w:val="44546A" w:themeColor="text2"/>
+      <w:sz w:val="18"/>
+      <w:szCs w:val="18"/>
+    </w:rPr>
+  </w:style>
 </w:styles>
 </file>
 

</xml_diff>